<commit_message>
ajout de la page organisation
</commit_message>
<xml_diff>
--- a/Memoire de fin d'étude.docx
+++ b/Memoire de fin d'étude.docx
@@ -86,7 +86,7 @@
           <w:noProof/>
         </w:rPr>
         <w:drawing>
-          <wp:inline distT="0" distB="0" distL="0" distR="0" wp14:anchorId="10A2C98A" wp14:editId="64CEF3EC">
+          <wp:inline distT="0" distB="0" distL="0" distR="0" wp14:anchorId="10A2C98A" wp14:editId="4F2C30EB">
             <wp:extent cx="1757239" cy="878620"/>
             <wp:effectExtent l="0" t="0" r="0" b="0"/>
             <wp:docPr id="809857633" name="Image 1" descr="Une image contenant Graphique, Police, graphisme, capture d’écran&#10;&#10;Description générée automatiquement"/>
@@ -101,7 +101,7 @@
                     <pic:cNvPicPr/>
                   </pic:nvPicPr>
                   <pic:blipFill>
-                    <a:blip r:embed="rId6" cstate="print">
+                    <a:blip r:embed="rId8" cstate="print">
                       <a:extLst>
                         <a:ext uri="{28A0092B-C50C-407E-A947-70E740481C1C}">
                           <a14:useLocalDpi xmlns:a14="http://schemas.microsoft.com/office/drawing/2010/main" val="0"/>
@@ -156,7 +156,7 @@
                     <pic:cNvPicPr/>
                   </pic:nvPicPr>
                   <pic:blipFill>
-                    <a:blip r:embed="rId7" cstate="print">
+                    <a:blip r:embed="rId9" cstate="print">
                       <a:extLst>
                         <a:ext uri="{28A0092B-C50C-407E-A947-70E740481C1C}">
                           <a14:useLocalDpi xmlns:a14="http://schemas.microsoft.com/office/drawing/2010/main" val="0"/>
@@ -820,22 +820,12 @@
       </w:pPr>
     </w:p>
     <w:p>
-      <w:r>
-        <w:rPr>
-          <w:b/>
-          <w:bCs/>
+      <w:pPr>
+        <w:rPr>
           <w:sz w:val="32"/>
           <w:szCs w:val="32"/>
         </w:rPr>
-        <w:t xml:space="preserve">1   </w:t>
-      </w:r>
-      <w:r>
-        <w:rPr>
-          <w:b/>
-          <w:bCs/>
-        </w:rPr>
-        <w:t xml:space="preserve">   </w:t>
-      </w:r>
+      </w:pPr>
       <w:r>
         <w:rPr>
           <w:b/>
@@ -843,7 +833,7 @@
           <w:sz w:val="32"/>
           <w:szCs w:val="32"/>
         </w:rPr>
-        <w:t>Abstract</w:t>
+        <w:t>1      Abstract</w:t>
       </w:r>
     </w:p>
     <w:p>
@@ -860,7 +850,13 @@
         <w:t xml:space="preserve">Durant mes 1ans et demis de formation j’ai pu découvrir et travailler sur un tas de nouvelles technologies autant en entreprise que durant mes cours. Aujourd’hui je vais vous présentez deux projets </w:t>
       </w:r>
       <w:r>
-        <w:t>Calories Tracker et MonsterStore.</w:t>
+        <w:t xml:space="preserve">Calories Tracker et </w:t>
+      </w:r>
+      <w:r>
+        <w:t>GorillaCoaching</w:t>
+      </w:r>
+      <w:r>
+        <w:t>.</w:t>
       </w:r>
     </w:p>
     <w:p/>
@@ -887,21 +883,478 @@
     <w:p/>
     <w:p>
       <w:r>
-        <w:t xml:space="preserve">MonsterStore représente un projet que j’ai fait seule de A à Z et qui me tenez à cœur pour dans un premier temps </w:t>
-      </w:r>
-      <w:r>
-        <w:t>m’enlever le fameux syndrome de l’imposteur mais également car c’est une application que j’aimerais pouvoir faire évoluer dans une éventuel V2 est la commercialiser. Cette application permettra de commander en ligne des boissons énergisante</w:t>
-      </w:r>
-      <w:r>
-        <w:t xml:space="preserve"> essentiel pour les athlètes en force athlétique dont je fais partie.</w:t>
-      </w:r>
-    </w:p>
-    <w:p/>
-    <w:p/>
-    <w:p/>
-    <w:p/>
+        <w:t>GorillaCoaching</w:t>
+      </w:r>
+      <w:r>
+        <w:t xml:space="preserve"> représente un projet que j’ai fait seule de A à Z et qui me tenez à cœur pour dans un premier temps </w:t>
+      </w:r>
+      <w:r>
+        <w:t xml:space="preserve">m’enlever le fameux syndrome de l’imposteur mais également car c’est une application que j’aimerais pouvoir faire évoluer dans une éventuel V2 est la commercialiser. Cette application permettra </w:t>
+      </w:r>
+      <w:r>
+        <w:t>de trouver des coachs diplômer sur une plateforme recevoir les programmes et également payer tous les mois.</w:t>
+      </w:r>
+    </w:p>
+    <w:p/>
+    <w:p/>
+    <w:p/>
+    <w:p/>
+    <w:p/>
+    <w:p/>
+    <w:p/>
+    <w:p/>
+    <w:p/>
+    <w:p/>
+    <w:p/>
+    <w:p/>
+    <w:p/>
+    <w:p/>
+    <w:p/>
+    <w:p/>
+    <w:p/>
+    <w:p/>
+    <w:p/>
+    <w:p/>
+    <w:p/>
+    <w:p/>
+    <w:p/>
+    <w:p/>
+    <w:p/>
+    <w:p/>
+    <w:p/>
+    <w:p>
+      <w:pPr>
+        <w:rPr>
+          <w:b/>
+          <w:bCs/>
+          <w:sz w:val="32"/>
+          <w:szCs w:val="32"/>
+        </w:rPr>
+      </w:pPr>
+      <w:r>
+        <w:rPr>
+          <w:b/>
+          <w:bCs/>
+          <w:sz w:val="32"/>
+          <w:szCs w:val="32"/>
+        </w:rPr>
+        <w:t xml:space="preserve">2.    Présentation des projets </w:t>
+      </w:r>
+    </w:p>
+    <w:p/>
+    <w:p/>
+    <w:p>
+      <w:pPr>
+        <w:rPr>
+          <w:b/>
+          <w:bCs/>
+        </w:rPr>
+      </w:pPr>
+      <w:r>
+        <w:rPr>
+          <w:b/>
+          <w:bCs/>
+        </w:rPr>
+        <w:t>2.1       GorillaCoaching</w:t>
+      </w:r>
+    </w:p>
+    <w:p/>
+    <w:p>
+      <w:r>
+        <w:t>Ce projet-là était une idée que j’avais en tête depuis un très long moment déjà. Bénéficiant moi-même de coaching en tant qu’athlète, j’ai pu remarquer que dans notre sport, aucun coach ne bénéficiait de plateforme pour pouvoir travailler avec ses élèves. Ce projet-là, bien que très ambitieux, me permettra non seulement de valider une grande partie des compétences du référentiel, mais aussi de démontrer toutes les compétences que je possède actuellement. J’ai décidé d’utiliser pour cela la technologie Node</w:t>
+      </w:r>
+      <w:r>
+        <w:t xml:space="preserve"> JS</w:t>
+      </w:r>
+      <w:r>
+        <w:t xml:space="preserve"> avec un serveur Express ainsi qu’une base de données PostgreSQL. Pour la partie Front, le plus judicieux pour moi à ce moment-là était d’utiliser une application web React</w:t>
+      </w:r>
+      <w:r>
+        <w:t xml:space="preserve"> JS</w:t>
+      </w:r>
+      <w:r>
+        <w:t>.</w:t>
+      </w:r>
+    </w:p>
+    <w:p/>
+    <w:p>
+      <w:pPr>
+        <w:rPr>
+          <w:noProof/>
+        </w:rPr>
+      </w:pPr>
+      <w:r>
+        <w:rPr>
+          <w:noProof/>
+        </w:rPr>
+        <w:drawing>
+          <wp:inline distT="0" distB="0" distL="0" distR="0" wp14:anchorId="4B294AA7" wp14:editId="39EED901">
+            <wp:extent cx="2659137" cy="3697239"/>
+            <wp:effectExtent l="0" t="0" r="8255" b="0"/>
+            <wp:docPr id="1351532558" name="Image 1" descr="Une image contenant texte, croquis, dessin humoristique, conception&#10;&#10;Description générée automatiquement"/>
+            <wp:cNvGraphicFramePr>
+              <a:graphicFrameLocks xmlns:a="http://schemas.openxmlformats.org/drawingml/2006/main" noChangeAspect="1"/>
+            </wp:cNvGraphicFramePr>
+            <a:graphic xmlns:a="http://schemas.openxmlformats.org/drawingml/2006/main">
+              <a:graphicData uri="http://schemas.openxmlformats.org/drawingml/2006/picture">
+                <pic:pic xmlns:pic="http://schemas.openxmlformats.org/drawingml/2006/picture">
+                  <pic:nvPicPr>
+                    <pic:cNvPr id="1351532558" name="Image 1" descr="Une image contenant texte, croquis, dessin humoristique, conception&#10;&#10;Description générée automatiquement"/>
+                    <pic:cNvPicPr/>
+                  </pic:nvPicPr>
+                  <pic:blipFill>
+                    <a:blip r:embed="rId10">
+                      <a:extLst>
+                        <a:ext uri="{28A0092B-C50C-407E-A947-70E740481C1C}">
+                          <a14:useLocalDpi xmlns:a14="http://schemas.microsoft.com/office/drawing/2010/main" val="0"/>
+                        </a:ext>
+                      </a:extLst>
+                    </a:blip>
+                    <a:stretch>
+                      <a:fillRect/>
+                    </a:stretch>
+                  </pic:blipFill>
+                  <pic:spPr>
+                    <a:xfrm>
+                      <a:off x="0" y="0"/>
+                      <a:ext cx="2659776" cy="3698128"/>
+                    </a:xfrm>
+                    <a:prstGeom prst="rect">
+                      <a:avLst/>
+                    </a:prstGeom>
+                  </pic:spPr>
+                </pic:pic>
+              </a:graphicData>
+            </a:graphic>
+          </wp:inline>
+        </w:drawing>
+      </w:r>
+      <w:r>
+        <w:rPr>
+          <w:noProof/>
+        </w:rPr>
+        <w:t xml:space="preserve">                </w:t>
+      </w:r>
+      <w:r>
+        <w:rPr>
+          <w:noProof/>
+        </w:rPr>
+        <w:drawing>
+          <wp:inline distT="0" distB="0" distL="0" distR="0" wp14:anchorId="5587AE04" wp14:editId="52034054">
+            <wp:extent cx="2575560" cy="3672409"/>
+            <wp:effectExtent l="0" t="0" r="0" b="4445"/>
+            <wp:docPr id="704219361" name="Image 2" descr="Une image contenant texte, papillon, Papillons de jour et de nuit, capture d’écran&#10;&#10;Description générée automatiquement"/>
+            <wp:cNvGraphicFramePr>
+              <a:graphicFrameLocks xmlns:a="http://schemas.openxmlformats.org/drawingml/2006/main" noChangeAspect="1"/>
+            </wp:cNvGraphicFramePr>
+            <a:graphic xmlns:a="http://schemas.openxmlformats.org/drawingml/2006/main">
+              <a:graphicData uri="http://schemas.openxmlformats.org/drawingml/2006/picture">
+                <pic:pic xmlns:pic="http://schemas.openxmlformats.org/drawingml/2006/picture">
+                  <pic:nvPicPr>
+                    <pic:cNvPr id="704219361" name="Image 2" descr="Une image contenant texte, papillon, Papillons de jour et de nuit, capture d’écran&#10;&#10;Description générée automatiquement"/>
+                    <pic:cNvPicPr/>
+                  </pic:nvPicPr>
+                  <pic:blipFill>
+                    <a:blip r:embed="rId11">
+                      <a:extLst>
+                        <a:ext uri="{28A0092B-C50C-407E-A947-70E740481C1C}">
+                          <a14:useLocalDpi xmlns:a14="http://schemas.microsoft.com/office/drawing/2010/main" val="0"/>
+                        </a:ext>
+                      </a:extLst>
+                    </a:blip>
+                    <a:stretch>
+                      <a:fillRect/>
+                    </a:stretch>
+                  </pic:blipFill>
+                  <pic:spPr>
+                    <a:xfrm>
+                      <a:off x="0" y="0"/>
+                      <a:ext cx="2576321" cy="3673494"/>
+                    </a:xfrm>
+                    <a:prstGeom prst="rect">
+                      <a:avLst/>
+                    </a:prstGeom>
+                  </pic:spPr>
+                </pic:pic>
+              </a:graphicData>
+            </a:graphic>
+          </wp:inline>
+        </w:drawing>
+      </w:r>
+    </w:p>
+    <w:p>
+      <w:pPr>
+        <w:rPr>
+          <w:rFonts w:ascii="Abadi Extra Light" w:hAnsi="Abadi Extra Light"/>
+        </w:rPr>
+      </w:pPr>
+      <w:r>
+        <w:rPr>
+          <w:rFonts w:ascii="Abadi Extra Light" w:hAnsi="Abadi Extra Light"/>
+          <w:noProof/>
+        </w:rPr>
+        <w:t xml:space="preserve">               </w:t>
+      </w:r>
+      <w:r>
+        <w:rPr>
+          <w:rFonts w:ascii="Abadi Extra Light" w:hAnsi="Abadi Extra Light"/>
+          <w:noProof/>
+        </w:rPr>
+        <w:t xml:space="preserve">Interface de connexion.                               </w:t>
+      </w:r>
+      <w:r>
+        <w:rPr>
+          <w:rFonts w:ascii="Abadi Extra Light" w:hAnsi="Abadi Extra Light"/>
+          <w:noProof/>
+        </w:rPr>
+        <w:t xml:space="preserve"> </w:t>
+      </w:r>
+      <w:r>
+        <w:rPr>
+          <w:rFonts w:ascii="Abadi Extra Light" w:hAnsi="Abadi Extra Light"/>
+          <w:noProof/>
+        </w:rPr>
+        <w:t>Interface d’un channel de discution.</w:t>
+      </w:r>
+    </w:p>
+    <w:p/>
+    <w:p/>
+    <w:p/>
+    <w:p/>
+    <w:p/>
+    <w:p/>
+    <w:p/>
+    <w:p/>
+    <w:p/>
+    <w:p/>
+    <w:p/>
+    <w:p/>
+    <w:p>
+      <w:pPr>
+        <w:rPr>
+          <w:b/>
+          <w:bCs/>
+        </w:rPr>
+      </w:pPr>
+      <w:r>
+        <w:rPr>
+          <w:b/>
+          <w:bCs/>
+        </w:rPr>
+        <w:lastRenderedPageBreak/>
+        <w:t xml:space="preserve">2.3     Organisation du travail </w:t>
+      </w:r>
+    </w:p>
+    <w:p>
+      <w:pPr>
+        <w:rPr>
+          <w:b/>
+          <w:bCs/>
+        </w:rPr>
+      </w:pPr>
+    </w:p>
+    <w:p>
+      <w:r>
+        <w:rPr>
+          <w:b/>
+          <w:bCs/>
+        </w:rPr>
+        <w:t xml:space="preserve">GorillaCoaching </w:t>
+      </w:r>
+    </w:p>
+    <w:p/>
+    <w:p/>
+    <w:p>
+      <w:r>
+        <w:t xml:space="preserve">Le </w:t>
+      </w:r>
+      <w:r>
+        <w:t xml:space="preserve">Projet étant un projet seul j’ai décidé de </w:t>
+      </w:r>
+      <w:proofErr w:type="gramStart"/>
+      <w:r>
+        <w:t>opté</w:t>
+      </w:r>
+      <w:proofErr w:type="gramEnd"/>
+      <w:r>
+        <w:t xml:space="preserve"> pour une méthode de travail simple.</w:t>
+      </w:r>
+    </w:p>
+    <w:p>
+      <w:r>
+        <w:t>J’ai</w:t>
+      </w:r>
+      <w:r>
+        <w:t xml:space="preserve"> </w:t>
+      </w:r>
+      <w:r>
+        <w:t>défini</w:t>
+      </w:r>
+      <w:r>
+        <w:t xml:space="preserve"> les grandes fonctionnalités </w:t>
+      </w:r>
+      <w:r>
+        <w:t>afin</w:t>
+      </w:r>
+      <w:r>
+        <w:t xml:space="preserve"> que la messagerie instantanée soit viable</w:t>
+      </w:r>
+      <w:r>
+        <w:t>.</w:t>
+      </w:r>
+    </w:p>
+    <w:p/>
+    <w:p/>
+    <w:p>
+      <w:pPr>
+        <w:pStyle w:val="Paragraphedeliste"/>
+        <w:numPr>
+          <w:ilvl w:val="0"/>
+          <w:numId w:val="1"/>
+        </w:numPr>
+      </w:pPr>
+      <w:r>
+        <w:t>Authentification sécurisée.</w:t>
+      </w:r>
+    </w:p>
+    <w:p>
+      <w:pPr>
+        <w:pStyle w:val="Paragraphedeliste"/>
+        <w:numPr>
+          <w:ilvl w:val="0"/>
+          <w:numId w:val="1"/>
+        </w:numPr>
+      </w:pPr>
+      <w:r>
+        <w:t>Création de messagerie instantanée.</w:t>
+      </w:r>
+    </w:p>
+    <w:p>
+      <w:pPr>
+        <w:pStyle w:val="Paragraphedeliste"/>
+        <w:numPr>
+          <w:ilvl w:val="0"/>
+          <w:numId w:val="1"/>
+        </w:numPr>
+      </w:pPr>
+      <w:r>
+        <w:t xml:space="preserve">Modification ou suppression des messages que l’on </w:t>
+      </w:r>
+      <w:proofErr w:type="spellStart"/>
+      <w:r>
+        <w:t>à</w:t>
+      </w:r>
+      <w:proofErr w:type="spellEnd"/>
+      <w:r>
+        <w:t xml:space="preserve"> écrit.</w:t>
+      </w:r>
+    </w:p>
+    <w:p>
+      <w:pPr>
+        <w:pStyle w:val="Paragraphedeliste"/>
+        <w:numPr>
+          <w:ilvl w:val="0"/>
+          <w:numId w:val="1"/>
+        </w:numPr>
+      </w:pPr>
+      <w:r>
+        <w:t xml:space="preserve">Paiement sécuriser </w:t>
+      </w:r>
+    </w:p>
+    <w:p/>
+    <w:p/>
+    <w:p>
+      <w:r>
+        <w:t xml:space="preserve">J’ai </w:t>
+      </w:r>
+      <w:r>
+        <w:t>découpé</w:t>
+      </w:r>
+      <w:r>
+        <w:t xml:space="preserve"> ces points principaux en petites tache sur mon </w:t>
+      </w:r>
+      <w:proofErr w:type="spellStart"/>
+      <w:r>
+        <w:t>board</w:t>
+      </w:r>
+      <w:proofErr w:type="spellEnd"/>
+      <w:r>
+        <w:t xml:space="preserve">. </w:t>
+      </w:r>
+      <w:r>
+        <w:t xml:space="preserve">J’ai </w:t>
+      </w:r>
+      <w:r>
+        <w:t>utilisé</w:t>
+      </w:r>
+      <w:r>
+        <w:t xml:space="preserve"> une application de gestion de tache ‘ Trello ’</w:t>
+      </w:r>
+      <w:r>
+        <w:rPr>
+          <w:noProof/>
+        </w:rPr>
+        <w:drawing>
+          <wp:inline distT="0" distB="0" distL="0" distR="0" wp14:anchorId="3D3CF9C5" wp14:editId="1CB1E9A2">
+            <wp:extent cx="5928360" cy="3676015"/>
+            <wp:effectExtent l="0" t="0" r="0" b="635"/>
+            <wp:docPr id="1917846469" name="Image 3" descr="Une image contenant texte, capture d’écran, logiciel, Logiciel multimédia"/>
+            <wp:cNvGraphicFramePr>
+              <a:graphicFrameLocks xmlns:a="http://schemas.openxmlformats.org/drawingml/2006/main" noChangeAspect="1"/>
+            </wp:cNvGraphicFramePr>
+            <a:graphic xmlns:a="http://schemas.openxmlformats.org/drawingml/2006/main">
+              <a:graphicData uri="http://schemas.openxmlformats.org/drawingml/2006/picture">
+                <pic:pic xmlns:pic="http://schemas.openxmlformats.org/drawingml/2006/picture">
+                  <pic:nvPicPr>
+                    <pic:cNvPr id="1917846469" name="Image 3" descr="Une image contenant texte, capture d’écran, logiciel, Logiciel multimédia"/>
+                    <pic:cNvPicPr/>
+                  </pic:nvPicPr>
+                  <pic:blipFill>
+                    <a:blip r:embed="rId12" cstate="print">
+                      <a:extLst>
+                        <a:ext uri="{28A0092B-C50C-407E-A947-70E740481C1C}">
+                          <a14:useLocalDpi xmlns:a14="http://schemas.microsoft.com/office/drawing/2010/main" val="0"/>
+                        </a:ext>
+                      </a:extLst>
+                    </a:blip>
+                    <a:stretch>
+                      <a:fillRect/>
+                    </a:stretch>
+                  </pic:blipFill>
+                  <pic:spPr>
+                    <a:xfrm>
+                      <a:off x="0" y="0"/>
+                      <a:ext cx="5928360" cy="3676015"/>
+                    </a:xfrm>
+                    <a:prstGeom prst="rect">
+                      <a:avLst/>
+                    </a:prstGeom>
+                  </pic:spPr>
+                </pic:pic>
+              </a:graphicData>
+            </a:graphic>
+          </wp:inline>
+        </w:drawing>
+      </w:r>
+      <w:r>
+        <w:t xml:space="preserve"> </w:t>
+      </w:r>
+    </w:p>
+    <w:p>
+      <w:pPr>
+        <w:rPr>
+          <w:rFonts w:ascii="Abadi Extra Light" w:hAnsi="Abadi Extra Light"/>
+        </w:rPr>
+      </w:pPr>
+      <w:r>
+        <w:rPr>
+          <w:rFonts w:ascii="Abadi Extra Light" w:hAnsi="Abadi Extra Light"/>
+        </w:rPr>
+        <w:t>Aperçu des taches définies sur Trello</w:t>
+      </w:r>
+    </w:p>
     <w:sectPr>
-      <w:headerReference w:type="default" r:id="rId8"/>
+      <w:headerReference w:type="default" r:id="rId13"/>
       <w:pgSz w:w="11906" w:h="16838"/>
       <w:pgMar w:top="1417" w:right="1417" w:bottom="1417" w:left="1417" w:header="708" w:footer="708" w:gutter="0"/>
       <w:cols w:space="708"/>
@@ -960,6 +1413,127 @@
     </w:r>
   </w:p>
 </w:hdr>
+</file>
+
+<file path=word/numbering.xml><?xml version="1.0" encoding="utf-8"?>
+<w:numbering xmlns:wpc="http://schemas.microsoft.com/office/word/2010/wordprocessingCanvas" xmlns:cx="http://schemas.microsoft.com/office/drawing/2014/chartex" xmlns:cx1="http://schemas.microsoft.com/office/drawing/2015/9/8/chartex" xmlns:cx2="http://schemas.microsoft.com/office/drawing/2015/10/21/chartex" xmlns:cx3="http://schemas.microsoft.com/office/drawing/2016/5/9/chartex" xmlns:cx4="http://schemas.microsoft.com/office/drawing/2016/5/10/chartex" xmlns:cx5="http://schemas.microsoft.com/office/drawing/2016/5/11/chartex" xmlns:cx6="http://schemas.microsoft.com/office/drawing/2016/5/12/chartex" xmlns:cx7="http://schemas.microsoft.com/office/drawing/2016/5/13/chartex" xmlns:cx8="http://schemas.microsoft.com/office/drawing/2016/5/14/chartex" xmlns:mc="http://schemas.openxmlformats.org/markup-compatibility/2006" xmlns:aink="http://schemas.microsoft.com/office/drawing/2016/ink" xmlns:am3d="http://schemas.microsoft.com/office/drawing/2017/model3d" xmlns:o="urn:schemas-microsoft-com:office:office" xmlns:oel="http://schemas.microsoft.com/office/2019/extlst" xmlns:r="http://schemas.openxmlformats.org/officeDocument/2006/relationships" xmlns:m="http://schemas.openxmlformats.org/officeDocument/2006/math" xmlns:v="urn:schemas-microsoft-com:vml" xmlns:wp14="http://schemas.microsoft.com/office/word/2010/wordprocessingDrawing" xmlns:wp="http://schemas.openxmlformats.org/drawingml/2006/wordprocessingDrawing" xmlns:w10="urn:schemas-microsoft-com:office:word" xmlns:w="http://schemas.openxmlformats.org/wordprocessingml/2006/main" xmlns:w14="http://schemas.microsoft.com/office/word/2010/wordml" xmlns:w15="http://schemas.microsoft.com/office/word/2012/wordml" xmlns:w16cex="http://schemas.microsoft.com/office/word/2018/wordml/cex" xmlns:w16cid="http://schemas.microsoft.com/office/word/2016/wordml/cid" xmlns:w16="http://schemas.microsoft.com/office/word/2018/wordml" xmlns:w16sdtdh="http://schemas.microsoft.com/office/word/2020/wordml/sdtdatahash" xmlns:w16se="http://schemas.microsoft.com/office/word/2015/wordml/symex" xmlns:wpg="http://schemas.microsoft.com/office/word/2010/wordprocessingGroup" xmlns:wpi="http://schemas.microsoft.com/office/word/2010/wordprocessingInk" xmlns:wne="http://schemas.microsoft.com/office/word/2006/wordml" xmlns:wps="http://schemas.microsoft.com/office/word/2010/wordprocessingShape" mc:Ignorable="w14 w15 w16se w16cid w16 w16cex w16sdtdh wp14">
+  <w:abstractNum w:abstractNumId="0" w15:restartNumberingAfterBreak="0">
+    <w:nsid w:val="60B25786"/>
+    <w:multiLevelType w:val="hybridMultilevel"/>
+    <w:tmpl w:val="914CB3B4"/>
+    <w:lvl w:ilvl="0" w:tplc="EA16EA28">
+      <w:start w:val="2"/>
+      <w:numFmt w:val="bullet"/>
+      <w:lvlText w:val="-"/>
+      <w:lvlJc w:val="left"/>
+      <w:pPr>
+        <w:ind w:left="720" w:hanging="360"/>
+      </w:pPr>
+      <w:rPr>
+        <w:rFonts w:ascii="Aptos" w:eastAsiaTheme="minorHAnsi" w:hAnsi="Aptos" w:cstheme="minorBidi" w:hint="default"/>
+      </w:rPr>
+    </w:lvl>
+    <w:lvl w:ilvl="1" w:tplc="040C0003" w:tentative="1">
+      <w:start w:val="1"/>
+      <w:numFmt w:val="bullet"/>
+      <w:lvlText w:val="o"/>
+      <w:lvlJc w:val="left"/>
+      <w:pPr>
+        <w:ind w:left="1440" w:hanging="360"/>
+      </w:pPr>
+      <w:rPr>
+        <w:rFonts w:ascii="Courier New" w:hAnsi="Courier New" w:cs="Courier New" w:hint="default"/>
+      </w:rPr>
+    </w:lvl>
+    <w:lvl w:ilvl="2" w:tplc="040C0005" w:tentative="1">
+      <w:start w:val="1"/>
+      <w:numFmt w:val="bullet"/>
+      <w:lvlText w:val=""/>
+      <w:lvlJc w:val="left"/>
+      <w:pPr>
+        <w:ind w:left="2160" w:hanging="360"/>
+      </w:pPr>
+      <w:rPr>
+        <w:rFonts w:ascii="Wingdings" w:hAnsi="Wingdings" w:hint="default"/>
+      </w:rPr>
+    </w:lvl>
+    <w:lvl w:ilvl="3" w:tplc="040C0001" w:tentative="1">
+      <w:start w:val="1"/>
+      <w:numFmt w:val="bullet"/>
+      <w:lvlText w:val=""/>
+      <w:lvlJc w:val="left"/>
+      <w:pPr>
+        <w:ind w:left="2880" w:hanging="360"/>
+      </w:pPr>
+      <w:rPr>
+        <w:rFonts w:ascii="Symbol" w:hAnsi="Symbol" w:hint="default"/>
+      </w:rPr>
+    </w:lvl>
+    <w:lvl w:ilvl="4" w:tplc="040C0003" w:tentative="1">
+      <w:start w:val="1"/>
+      <w:numFmt w:val="bullet"/>
+      <w:lvlText w:val="o"/>
+      <w:lvlJc w:val="left"/>
+      <w:pPr>
+        <w:ind w:left="3600" w:hanging="360"/>
+      </w:pPr>
+      <w:rPr>
+        <w:rFonts w:ascii="Courier New" w:hAnsi="Courier New" w:cs="Courier New" w:hint="default"/>
+      </w:rPr>
+    </w:lvl>
+    <w:lvl w:ilvl="5" w:tplc="040C0005" w:tentative="1">
+      <w:start w:val="1"/>
+      <w:numFmt w:val="bullet"/>
+      <w:lvlText w:val=""/>
+      <w:lvlJc w:val="left"/>
+      <w:pPr>
+        <w:ind w:left="4320" w:hanging="360"/>
+      </w:pPr>
+      <w:rPr>
+        <w:rFonts w:ascii="Wingdings" w:hAnsi="Wingdings" w:hint="default"/>
+      </w:rPr>
+    </w:lvl>
+    <w:lvl w:ilvl="6" w:tplc="040C0001" w:tentative="1">
+      <w:start w:val="1"/>
+      <w:numFmt w:val="bullet"/>
+      <w:lvlText w:val=""/>
+      <w:lvlJc w:val="left"/>
+      <w:pPr>
+        <w:ind w:left="5040" w:hanging="360"/>
+      </w:pPr>
+      <w:rPr>
+        <w:rFonts w:ascii="Symbol" w:hAnsi="Symbol" w:hint="default"/>
+      </w:rPr>
+    </w:lvl>
+    <w:lvl w:ilvl="7" w:tplc="040C0003" w:tentative="1">
+      <w:start w:val="1"/>
+      <w:numFmt w:val="bullet"/>
+      <w:lvlText w:val="o"/>
+      <w:lvlJc w:val="left"/>
+      <w:pPr>
+        <w:ind w:left="5760" w:hanging="360"/>
+      </w:pPr>
+      <w:rPr>
+        <w:rFonts w:ascii="Courier New" w:hAnsi="Courier New" w:cs="Courier New" w:hint="default"/>
+      </w:rPr>
+    </w:lvl>
+    <w:lvl w:ilvl="8" w:tplc="040C0005" w:tentative="1">
+      <w:start w:val="1"/>
+      <w:numFmt w:val="bullet"/>
+      <w:lvlText w:val=""/>
+      <w:lvlJc w:val="left"/>
+      <w:pPr>
+        <w:ind w:left="6480" w:hanging="360"/>
+      </w:pPr>
+      <w:rPr>
+        <w:rFonts w:ascii="Wingdings" w:hAnsi="Wingdings" w:hint="default"/>
+      </w:rPr>
+    </w:lvl>
+  </w:abstractNum>
+  <w:num w:numId="1" w16cid:durableId="1393112306">
+    <w:abstractNumId w:val="0"/>
+  </w:num>
+</w:numbering>
 </file>
 
 <file path=word/styles.xml><?xml version="1.0" encoding="utf-8"?>
@@ -2212,4 +2786,16 @@
     </a:ext>
   </a:extLst>
 </a:theme>
+</file>
+
+<file path=customXml/item1.xml><?xml version="1.0" encoding="utf-8"?>
+<b:Sources xmlns:b="http://schemas.openxmlformats.org/officeDocument/2006/bibliography" xmlns="http://schemas.openxmlformats.org/officeDocument/2006/bibliography" SelectedStyle="\APASixthEditionOfficeOnline.xsl" StyleName="APA" Version="6"/>
+</file>
+
+<file path=customXml/itemProps1.xml><?xml version="1.0" encoding="utf-8"?>
+<ds:datastoreItem xmlns:ds="http://schemas.openxmlformats.org/officeDocument/2006/customXml" ds:itemID="{9F0EB3CB-ABAF-420B-BD86-EAF805CF0480}">
+  <ds:schemaRefs>
+    <ds:schemaRef ds:uri="http://schemas.openxmlformats.org/officeDocument/2006/bibliography"/>
+  </ds:schemaRefs>
+</ds:datastoreItem>
 </file>
</xml_diff>

<commit_message>
Ajout de la page CI/CD 1/2
</commit_message>
<xml_diff>
--- a/Memoire de fin d'étude.docx
+++ b/Memoire de fin d'étude.docx
@@ -86,7 +86,7 @@
           <w:noProof/>
         </w:rPr>
         <w:drawing>
-          <wp:inline distT="0" distB="0" distL="0" distR="0" wp14:anchorId="10A2C98A" wp14:editId="4F2C30EB">
+          <wp:inline distT="0" distB="0" distL="0" distR="0" wp14:anchorId="10A2C98A" wp14:editId="3D6C94E8">
             <wp:extent cx="1757239" cy="878620"/>
             <wp:effectExtent l="0" t="0" r="0" b="0"/>
             <wp:docPr id="809857633" name="Image 1" descr="Une image contenant Graphique, Police, graphisme, capture d’écran&#10;&#10;Description générée automatiquement"/>
@@ -1185,19 +1185,7 @@
         <w:t>J’ai</w:t>
       </w:r>
       <w:r>
-        <w:t xml:space="preserve"> </w:t>
-      </w:r>
-      <w:r>
-        <w:t>défini</w:t>
-      </w:r>
-      <w:r>
-        <w:t xml:space="preserve"> les grandes fonctionnalités </w:t>
-      </w:r>
-      <w:r>
-        <w:t>afin</w:t>
-      </w:r>
-      <w:r>
-        <w:t xml:space="preserve"> que la messagerie instantanée soit viable</w:t>
+        <w:t xml:space="preserve"> défini les grandes fonctionnalités afin que la messagerie instantanée soit viable</w:t>
       </w:r>
       <w:r>
         <w:t>.</w:t>
@@ -1295,9 +1283,9 @@
           <w:noProof/>
         </w:rPr>
         <w:drawing>
-          <wp:inline distT="0" distB="0" distL="0" distR="0" wp14:anchorId="3D3CF9C5" wp14:editId="1CB1E9A2">
-            <wp:extent cx="5928360" cy="3676015"/>
-            <wp:effectExtent l="0" t="0" r="0" b="635"/>
+          <wp:inline distT="0" distB="0" distL="0" distR="0" wp14:anchorId="3D3CF9C5" wp14:editId="38931FC7">
+            <wp:extent cx="5722620" cy="3649980"/>
+            <wp:effectExtent l="0" t="0" r="0" b="7620"/>
             <wp:docPr id="1917846469" name="Image 3" descr="Une image contenant texte, capture d’écran, logiciel, Logiciel multimédia"/>
             <wp:cNvGraphicFramePr>
               <a:graphicFrameLocks xmlns:a="http://schemas.openxmlformats.org/drawingml/2006/main" noChangeAspect="1"/>
@@ -1309,7 +1297,7 @@
                     <pic:cNvPr id="1917846469" name="Image 3" descr="Une image contenant texte, capture d’écran, logiciel, Logiciel multimédia"/>
                     <pic:cNvPicPr/>
                   </pic:nvPicPr>
-                  <pic:blipFill>
+                  <pic:blipFill rotWithShape="1">
                     <a:blip r:embed="rId12" cstate="print">
                       <a:extLst>
                         <a:ext uri="{28A0092B-C50C-407E-A947-70E740481C1C}">
@@ -1317,18 +1305,25 @@
                         </a:ext>
                       </a:extLst>
                     </a:blip>
-                    <a:stretch>
-                      <a:fillRect/>
-                    </a:stretch>
+                    <a:srcRect l="1413" t="-1245" r="2182" b="1953"/>
+                    <a:stretch/>
                   </pic:blipFill>
-                  <pic:spPr>
+                  <pic:spPr bwMode="auto">
                     <a:xfrm>
                       <a:off x="0" y="0"/>
-                      <a:ext cx="5928360" cy="3676015"/>
+                      <a:ext cx="5722620" cy="3649980"/>
                     </a:xfrm>
                     <a:prstGeom prst="rect">
                       <a:avLst/>
                     </a:prstGeom>
+                    <a:ln>
+                      <a:noFill/>
+                    </a:ln>
+                    <a:extLst>
+                      <a:ext uri="{53640926-AAD7-44D8-BBD7-CCE9431645EC}">
+                        <a14:shadowObscured xmlns:a14="http://schemas.microsoft.com/office/drawing/2010/main"/>
+                      </a:ext>
+                    </a:extLst>
                   </pic:spPr>
                 </pic:pic>
               </a:graphicData>
@@ -1351,6 +1346,98 @@
           <w:rFonts w:ascii="Abadi Extra Light" w:hAnsi="Abadi Extra Light"/>
         </w:rPr>
         <w:t>Aperçu des taches définies sur Trello</w:t>
+      </w:r>
+    </w:p>
+    <w:p>
+      <w:pPr>
+        <w:rPr>
+          <w:rFonts w:ascii="Abadi Extra Light" w:hAnsi="Abadi Extra Light"/>
+        </w:rPr>
+      </w:pPr>
+    </w:p>
+    <w:p>
+      <w:pPr>
+        <w:rPr>
+          <w:rFonts w:ascii="Abadi Extra Light" w:hAnsi="Abadi Extra Light"/>
+        </w:rPr>
+      </w:pPr>
+    </w:p>
+    <w:p>
+      <w:pPr>
+        <w:rPr>
+          <w:rFonts w:ascii="Abadi Extra Light" w:hAnsi="Abadi Extra Light"/>
+        </w:rPr>
+      </w:pPr>
+    </w:p>
+    <w:p>
+      <w:pPr>
+        <w:rPr>
+          <w:rFonts w:ascii="Abadi Extra Light" w:hAnsi="Abadi Extra Light"/>
+        </w:rPr>
+      </w:pPr>
+    </w:p>
+    <w:p>
+      <w:pPr>
+        <w:rPr>
+          <w:rFonts w:ascii="Abadi Extra Light" w:hAnsi="Abadi Extra Light"/>
+        </w:rPr>
+      </w:pPr>
+    </w:p>
+    <w:p>
+      <w:pPr>
+        <w:rPr>
+          <w:rFonts w:ascii="Abadi Extra Light" w:hAnsi="Abadi Extra Light"/>
+        </w:rPr>
+      </w:pPr>
+    </w:p>
+    <w:p>
+      <w:pPr>
+        <w:rPr>
+          <w:rFonts w:ascii="Abadi Extra Light" w:hAnsi="Abadi Extra Light"/>
+        </w:rPr>
+      </w:pPr>
+    </w:p>
+    <w:p>
+      <w:pPr>
+        <w:rPr>
+          <w:rFonts w:ascii="Abadi Extra Light" w:hAnsi="Abadi Extra Light"/>
+        </w:rPr>
+      </w:pPr>
+    </w:p>
+    <w:p>
+      <w:pPr>
+        <w:rPr>
+          <w:rFonts w:ascii="Abadi Extra Light" w:hAnsi="Abadi Extra Light"/>
+        </w:rPr>
+      </w:pPr>
+    </w:p>
+    <w:p>
+      <w:pPr>
+        <w:rPr>
+          <w:rFonts w:ascii="Abadi Extra Light" w:hAnsi="Abadi Extra Light"/>
+        </w:rPr>
+      </w:pPr>
+    </w:p>
+    <w:p>
+      <w:pPr>
+        <w:rPr>
+          <w:rFonts w:ascii="Abadi Extra Light" w:hAnsi="Abadi Extra Light"/>
+        </w:rPr>
+      </w:pPr>
+    </w:p>
+    <w:p>
+      <w:pPr>
+        <w:rPr>
+          <w:b/>
+          <w:bCs/>
+        </w:rPr>
+      </w:pPr>
+      <w:r>
+        <w:rPr>
+          <w:b/>
+          <w:bCs/>
+        </w:rPr>
+        <w:t>Le workflow avec GitHub</w:t>
       </w:r>
     </w:p>
     <w:sectPr>

</xml_diff>

<commit_message>
Ajout du competences du référentiel visé par le projet GorillaCoaching
</commit_message>
<xml_diff>
--- a/Memoire de fin d'étude.docx
+++ b/Memoire de fin d'étude.docx
@@ -86,7 +86,7 @@
           <w:noProof/>
         </w:rPr>
         <w:drawing>
-          <wp:inline distT="0" distB="0" distL="0" distR="0" wp14:anchorId="10A2C98A" wp14:editId="3D6C94E8">
+          <wp:inline distT="0" distB="0" distL="0" distR="0" wp14:anchorId="10A2C98A" wp14:editId="76C353BE">
             <wp:extent cx="1757239" cy="878620"/>
             <wp:effectExtent l="0" t="0" r="0" b="0"/>
             <wp:docPr id="809857633" name="Image 1" descr="Une image contenant Graphique, Police, graphisme, capture d’écran&#10;&#10;Description générée automatiquement"/>
@@ -1169,15 +1169,7 @@
         <w:t xml:space="preserve">Le </w:t>
       </w:r>
       <w:r>
-        <w:t xml:space="preserve">Projet étant un projet seul j’ai décidé de </w:t>
-      </w:r>
-      <w:proofErr w:type="gramStart"/>
-      <w:r>
-        <w:t>opté</w:t>
-      </w:r>
-      <w:proofErr w:type="gramEnd"/>
-      <w:r>
-        <w:t xml:space="preserve"> pour une méthode de travail simple.</w:t>
+        <w:t>Projet étant un projet seul j’ai décidé de opté pour une méthode de travail simple.</w:t>
       </w:r>
     </w:p>
     <w:p>
@@ -1226,15 +1218,7 @@
         </w:numPr>
       </w:pPr>
       <w:r>
-        <w:t xml:space="preserve">Modification ou suppression des messages que l’on </w:t>
-      </w:r>
-      <w:proofErr w:type="spellStart"/>
-      <w:r>
-        <w:t>à</w:t>
-      </w:r>
-      <w:proofErr w:type="spellEnd"/>
-      <w:r>
-        <w:t xml:space="preserve"> écrit.</w:t>
+        <w:t>Modification ou suppression des messages que l’on à écrit.</w:t>
       </w:r>
     </w:p>
     <w:p>
@@ -1259,15 +1243,7 @@
         <w:t>découpé</w:t>
       </w:r>
       <w:r>
-        <w:t xml:space="preserve"> ces points principaux en petites tache sur mon </w:t>
-      </w:r>
-      <w:proofErr w:type="spellStart"/>
-      <w:r>
-        <w:t>board</w:t>
-      </w:r>
-      <w:proofErr w:type="spellEnd"/>
-      <w:r>
-        <w:t xml:space="preserve">. </w:t>
+        <w:t xml:space="preserve"> ces points principaux en petites tache sur mon board. </w:t>
       </w:r>
       <w:r>
         <w:t xml:space="preserve">J’ai </w:t>
@@ -1440,6 +1416,407 @@
         <w:t>Le workflow avec GitHub</w:t>
       </w:r>
     </w:p>
+    <w:p>
+      <w:pPr>
+        <w:rPr>
+          <w:b/>
+          <w:bCs/>
+        </w:rPr>
+      </w:pPr>
+    </w:p>
+    <w:p>
+      <w:pPr>
+        <w:rPr>
+          <w:b/>
+          <w:bCs/>
+        </w:rPr>
+      </w:pPr>
+    </w:p>
+    <w:p>
+      <w:r>
+        <w:t xml:space="preserve">Pour versionner </w:t>
+      </w:r>
+      <w:r>
+        <w:t>mon code j’ai</w:t>
+      </w:r>
+      <w:r>
+        <w:t xml:space="preserve"> utilisé Git en local et Github en ligne. Pour versionner</w:t>
+      </w:r>
+    </w:p>
+    <w:p>
+      <w:r>
+        <w:t xml:space="preserve">son code en local il </w:t>
+      </w:r>
+      <w:r>
+        <w:t>suffit</w:t>
+      </w:r>
+      <w:r>
+        <w:t xml:space="preserve"> de faire à la racine du projet </w:t>
+      </w:r>
+      <w:r>
+        <w:rPr>
+          <w:highlight w:val="lightGray"/>
+        </w:rPr>
+        <w:t>$ git init</w:t>
+      </w:r>
+      <w:r>
+        <w:t xml:space="preserve"> puis de connecter son</w:t>
+      </w:r>
+    </w:p>
+    <w:p>
+      <w:r>
+        <w:t>repository local avec celui en ligne.</w:t>
+      </w:r>
+    </w:p>
+    <w:p>
+      <w:r>
+        <w:t>Pour chaque tâche nous créons une branche depuis la dernière version de master.</w:t>
+      </w:r>
+    </w:p>
+    <w:p>
+      <w:pPr>
+        <w:rPr>
+          <w:lang w:val="en-US"/>
+        </w:rPr>
+      </w:pPr>
+      <w:r>
+        <w:rPr>
+          <w:highlight w:val="lightGray"/>
+          <w:lang w:val="en-US"/>
+        </w:rPr>
+        <w:t>$ git branch &lt;branch_name&gt;</w:t>
+      </w:r>
+    </w:p>
+    <w:p>
+      <w:pPr>
+        <w:rPr>
+          <w:lang w:val="en-US"/>
+        </w:rPr>
+      </w:pPr>
+      <w:r>
+        <w:rPr>
+          <w:highlight w:val="lightGray"/>
+          <w:lang w:val="en-US"/>
+        </w:rPr>
+        <w:t>$ git checkout &lt;branch_name&gt;</w:t>
+      </w:r>
+    </w:p>
+    <w:p>
+      <w:r>
+        <w:t>Nous ajoutons au fur et à mesure les changements avec les commandes</w:t>
+      </w:r>
+    </w:p>
+    <w:p>
+      <w:pPr>
+        <w:rPr>
+          <w:lang w:val="en-US"/>
+        </w:rPr>
+      </w:pPr>
+      <w:r>
+        <w:rPr>
+          <w:highlight w:val="lightGray"/>
+          <w:lang w:val="en-US"/>
+        </w:rPr>
+        <w:t>$ git add &lt;file_name&gt;</w:t>
+      </w:r>
+    </w:p>
+    <w:p>
+      <w:pPr>
+        <w:rPr>
+          <w:lang w:val="en-US"/>
+        </w:rPr>
+      </w:pPr>
+      <w:r>
+        <w:rPr>
+          <w:highlight w:val="lightGray"/>
+          <w:lang w:val="en-US"/>
+        </w:rPr>
+        <w:t>$ git commit -m &lt;commit_message&gt;</w:t>
+      </w:r>
+    </w:p>
+    <w:p>
+      <w:r>
+        <w:rPr>
+          <w:highlight w:val="lightGray"/>
+        </w:rPr>
+        <w:t>$ git push</w:t>
+      </w:r>
+    </w:p>
+    <w:p/>
+    <w:p/>
+    <w:p/>
+    <w:p/>
+    <w:p/>
+    <w:p/>
+    <w:p/>
+    <w:p/>
+    <w:p/>
+    <w:p/>
+    <w:p/>
+    <w:p/>
+    <w:p/>
+    <w:p/>
+    <w:p/>
+    <w:p/>
+    <w:p/>
+    <w:p/>
+    <w:p/>
+    <w:p/>
+    <w:p/>
+    <w:p/>
+    <w:p/>
+    <w:p/>
+    <w:p/>
+    <w:p/>
+    <w:p/>
+    <w:p/>
+    <w:p/>
+    <w:p/>
+    <w:p/>
+    <w:p/>
+    <w:p/>
+    <w:p>
+      <w:pPr>
+        <w:rPr>
+          <w:b/>
+          <w:bCs/>
+          <w:sz w:val="32"/>
+          <w:szCs w:val="32"/>
+        </w:rPr>
+      </w:pPr>
+      <w:r>
+        <w:rPr>
+          <w:b/>
+          <w:bCs/>
+          <w:sz w:val="32"/>
+          <w:szCs w:val="32"/>
+        </w:rPr>
+        <w:lastRenderedPageBreak/>
+        <w:t>3   Liste des compétences du référentiel couvertes par les projets</w:t>
+      </w:r>
+    </w:p>
+    <w:p>
+      <w:pPr>
+        <w:rPr>
+          <w:b/>
+          <w:bCs/>
+          <w:sz w:val="32"/>
+          <w:szCs w:val="32"/>
+        </w:rPr>
+      </w:pPr>
+    </w:p>
+    <w:p>
+      <w:pPr>
+        <w:rPr>
+          <w:b/>
+          <w:bCs/>
+        </w:rPr>
+      </w:pPr>
+      <w:r>
+        <w:rPr>
+          <w:b/>
+          <w:bCs/>
+        </w:rPr>
+        <w:t xml:space="preserve">    GorillaCoaching </w:t>
+      </w:r>
+    </w:p>
+    <w:p>
+      <w:pPr>
+        <w:rPr>
+          <w:b/>
+          <w:bCs/>
+        </w:rPr>
+      </w:pPr>
+    </w:p>
+    <w:p>
+      <w:pPr>
+        <w:rPr>
+          <w:b/>
+          <w:bCs/>
+        </w:rPr>
+      </w:pPr>
+    </w:p>
+    <w:p>
+      <w:pPr>
+        <w:pStyle w:val="Paragraphedeliste"/>
+        <w:numPr>
+          <w:ilvl w:val="0"/>
+          <w:numId w:val="4"/>
+        </w:numPr>
+      </w:pPr>
+      <w:r>
+        <w:t>Maquetter une application</w:t>
+      </w:r>
+      <w:r>
+        <w:t>.</w:t>
+      </w:r>
+    </w:p>
+    <w:p>
+      <w:pPr>
+        <w:pStyle w:val="Paragraphedeliste"/>
+        <w:numPr>
+          <w:ilvl w:val="0"/>
+          <w:numId w:val="4"/>
+        </w:numPr>
+      </w:pPr>
+      <w:r>
+        <w:t>Développer une interface utilisateur de type desktop.</w:t>
+      </w:r>
+    </w:p>
+    <w:p>
+      <w:pPr>
+        <w:pStyle w:val="Paragraphedeliste"/>
+        <w:numPr>
+          <w:ilvl w:val="0"/>
+          <w:numId w:val="4"/>
+        </w:numPr>
+      </w:pPr>
+      <w:r>
+        <w:t>Développer des composants d’accès aux données.</w:t>
+      </w:r>
+    </w:p>
+    <w:p>
+      <w:pPr>
+        <w:pStyle w:val="Paragraphedeliste"/>
+        <w:numPr>
+          <w:ilvl w:val="0"/>
+          <w:numId w:val="4"/>
+        </w:numPr>
+      </w:pPr>
+      <w:r>
+        <w:t>Développer la partie Front-End d’une interface utilisateur web.</w:t>
+      </w:r>
+    </w:p>
+    <w:p>
+      <w:pPr>
+        <w:pStyle w:val="Paragraphedeliste"/>
+        <w:numPr>
+          <w:ilvl w:val="0"/>
+          <w:numId w:val="4"/>
+        </w:numPr>
+      </w:pPr>
+      <w:r>
+        <w:t xml:space="preserve">Développer la partie Back-End d’une interface </w:t>
+      </w:r>
+      <w:r>
+        <w:t>utilisateur web</w:t>
+      </w:r>
+      <w:r>
+        <w:t>.</w:t>
+      </w:r>
+    </w:p>
+    <w:p/>
+    <w:p/>
+    <w:p>
+      <w:pPr>
+        <w:pStyle w:val="Paragraphedeliste"/>
+        <w:numPr>
+          <w:ilvl w:val="0"/>
+          <w:numId w:val="4"/>
+        </w:numPr>
+      </w:pPr>
+      <w:r>
+        <w:t>Concevoir une base de données.</w:t>
+      </w:r>
+    </w:p>
+    <w:p>
+      <w:pPr>
+        <w:pStyle w:val="Paragraphedeliste"/>
+        <w:numPr>
+          <w:ilvl w:val="0"/>
+          <w:numId w:val="4"/>
+        </w:numPr>
+      </w:pPr>
+      <w:r>
+        <w:t>Mettre en place une base de données.</w:t>
+      </w:r>
+    </w:p>
+    <w:p>
+      <w:pPr>
+        <w:pStyle w:val="Paragraphedeliste"/>
+        <w:numPr>
+          <w:ilvl w:val="0"/>
+          <w:numId w:val="4"/>
+        </w:numPr>
+      </w:pPr>
+      <w:r>
+        <w:t>Développer des composants dans le langage d’une base de données.</w:t>
+      </w:r>
+    </w:p>
+    <w:p/>
+    <w:p/>
+    <w:p>
+      <w:pPr>
+        <w:pStyle w:val="Paragraphedeliste"/>
+        <w:numPr>
+          <w:ilvl w:val="0"/>
+          <w:numId w:val="5"/>
+        </w:numPr>
+      </w:pPr>
+      <w:r>
+        <w:t xml:space="preserve"> Concevoir une application ()</w:t>
+      </w:r>
+    </w:p>
+    <w:p>
+      <w:pPr>
+        <w:pStyle w:val="Paragraphedeliste"/>
+        <w:numPr>
+          <w:ilvl w:val="0"/>
+          <w:numId w:val="5"/>
+        </w:numPr>
+      </w:pPr>
+      <w:r>
+        <w:t xml:space="preserve"> Développer des composants métier.</w:t>
+      </w:r>
+    </w:p>
+    <w:p>
+      <w:pPr>
+        <w:pStyle w:val="Paragraphedeliste"/>
+        <w:numPr>
+          <w:ilvl w:val="0"/>
+          <w:numId w:val="5"/>
+        </w:numPr>
+      </w:pPr>
+      <w:r>
+        <w:t xml:space="preserve"> Construire une application organiser en couches.</w:t>
+      </w:r>
+    </w:p>
+    <w:p>
+      <w:pPr>
+        <w:pStyle w:val="Paragraphedeliste"/>
+        <w:numPr>
+          <w:ilvl w:val="0"/>
+          <w:numId w:val="5"/>
+        </w:numPr>
+      </w:pPr>
+      <w:r>
+        <w:t xml:space="preserve"> Développer une application mobile. </w:t>
+      </w:r>
+    </w:p>
+    <w:p>
+      <w:pPr>
+        <w:pStyle w:val="Paragraphedeliste"/>
+        <w:numPr>
+          <w:ilvl w:val="0"/>
+          <w:numId w:val="5"/>
+        </w:numPr>
+      </w:pPr>
+      <w:r>
+        <w:t xml:space="preserve"> Préparer et exécuter les plans de tests d’une application.</w:t>
+      </w:r>
+    </w:p>
+    <w:p>
+      <w:pPr>
+        <w:pStyle w:val="Paragraphedeliste"/>
+        <w:numPr>
+          <w:ilvl w:val="0"/>
+          <w:numId w:val="5"/>
+        </w:numPr>
+      </w:pPr>
+      <w:r>
+        <w:t xml:space="preserve"> Préparer et exécuter le déploiement d’une application.</w:t>
+      </w:r>
+    </w:p>
     <w:sectPr>
       <w:headerReference w:type="default" r:id="rId13"/>
       <w:pgSz w:w="11906" w:h="16838"/>
@@ -1505,11 +1882,326 @@
 <file path=word/numbering.xml><?xml version="1.0" encoding="utf-8"?>
 <w:numbering xmlns:wpc="http://schemas.microsoft.com/office/word/2010/wordprocessingCanvas" xmlns:cx="http://schemas.microsoft.com/office/drawing/2014/chartex" xmlns:cx1="http://schemas.microsoft.com/office/drawing/2015/9/8/chartex" xmlns:cx2="http://schemas.microsoft.com/office/drawing/2015/10/21/chartex" xmlns:cx3="http://schemas.microsoft.com/office/drawing/2016/5/9/chartex" xmlns:cx4="http://schemas.microsoft.com/office/drawing/2016/5/10/chartex" xmlns:cx5="http://schemas.microsoft.com/office/drawing/2016/5/11/chartex" xmlns:cx6="http://schemas.microsoft.com/office/drawing/2016/5/12/chartex" xmlns:cx7="http://schemas.microsoft.com/office/drawing/2016/5/13/chartex" xmlns:cx8="http://schemas.microsoft.com/office/drawing/2016/5/14/chartex" xmlns:mc="http://schemas.openxmlformats.org/markup-compatibility/2006" xmlns:aink="http://schemas.microsoft.com/office/drawing/2016/ink" xmlns:am3d="http://schemas.microsoft.com/office/drawing/2017/model3d" xmlns:o="urn:schemas-microsoft-com:office:office" xmlns:oel="http://schemas.microsoft.com/office/2019/extlst" xmlns:r="http://schemas.openxmlformats.org/officeDocument/2006/relationships" xmlns:m="http://schemas.openxmlformats.org/officeDocument/2006/math" xmlns:v="urn:schemas-microsoft-com:vml" xmlns:wp14="http://schemas.microsoft.com/office/word/2010/wordprocessingDrawing" xmlns:wp="http://schemas.openxmlformats.org/drawingml/2006/wordprocessingDrawing" xmlns:w10="urn:schemas-microsoft-com:office:word" xmlns:w="http://schemas.openxmlformats.org/wordprocessingml/2006/main" xmlns:w14="http://schemas.microsoft.com/office/word/2010/wordml" xmlns:w15="http://schemas.microsoft.com/office/word/2012/wordml" xmlns:w16cex="http://schemas.microsoft.com/office/word/2018/wordml/cex" xmlns:w16cid="http://schemas.microsoft.com/office/word/2016/wordml/cid" xmlns:w16="http://schemas.microsoft.com/office/word/2018/wordml" xmlns:w16sdtdh="http://schemas.microsoft.com/office/word/2020/wordml/sdtdatahash" xmlns:w16se="http://schemas.microsoft.com/office/word/2015/wordml/symex" xmlns:wpg="http://schemas.microsoft.com/office/word/2010/wordprocessingGroup" xmlns:wpi="http://schemas.microsoft.com/office/word/2010/wordprocessingInk" xmlns:wne="http://schemas.microsoft.com/office/word/2006/wordml" xmlns:wps="http://schemas.microsoft.com/office/word/2010/wordprocessingShape" mc:Ignorable="w14 w15 w16se w16cid w16 w16cex w16sdtdh wp14">
   <w:abstractNum w:abstractNumId="0" w15:restartNumberingAfterBreak="0">
+    <w:nsid w:val="462B2F8D"/>
+    <w:multiLevelType w:val="hybridMultilevel"/>
+    <w:tmpl w:val="0718A3A6"/>
+    <w:lvl w:ilvl="0" w:tplc="040C0001">
+      <w:start w:val="1"/>
+      <w:numFmt w:val="bullet"/>
+      <w:lvlText w:val=""/>
+      <w:lvlJc w:val="left"/>
+      <w:pPr>
+        <w:ind w:left="1080" w:hanging="360"/>
+      </w:pPr>
+      <w:rPr>
+        <w:rFonts w:ascii="Symbol" w:hAnsi="Symbol" w:hint="default"/>
+      </w:rPr>
+    </w:lvl>
+    <w:lvl w:ilvl="1" w:tplc="040C0003" w:tentative="1">
+      <w:start w:val="1"/>
+      <w:numFmt w:val="bullet"/>
+      <w:lvlText w:val="o"/>
+      <w:lvlJc w:val="left"/>
+      <w:pPr>
+        <w:ind w:left="1800" w:hanging="360"/>
+      </w:pPr>
+      <w:rPr>
+        <w:rFonts w:ascii="Courier New" w:hAnsi="Courier New" w:cs="Courier New" w:hint="default"/>
+      </w:rPr>
+    </w:lvl>
+    <w:lvl w:ilvl="2" w:tplc="040C0005" w:tentative="1">
+      <w:start w:val="1"/>
+      <w:numFmt w:val="bullet"/>
+      <w:lvlText w:val=""/>
+      <w:lvlJc w:val="left"/>
+      <w:pPr>
+        <w:ind w:left="2520" w:hanging="360"/>
+      </w:pPr>
+      <w:rPr>
+        <w:rFonts w:ascii="Wingdings" w:hAnsi="Wingdings" w:hint="default"/>
+      </w:rPr>
+    </w:lvl>
+    <w:lvl w:ilvl="3" w:tplc="040C0001" w:tentative="1">
+      <w:start w:val="1"/>
+      <w:numFmt w:val="bullet"/>
+      <w:lvlText w:val=""/>
+      <w:lvlJc w:val="left"/>
+      <w:pPr>
+        <w:ind w:left="3240" w:hanging="360"/>
+      </w:pPr>
+      <w:rPr>
+        <w:rFonts w:ascii="Symbol" w:hAnsi="Symbol" w:hint="default"/>
+      </w:rPr>
+    </w:lvl>
+    <w:lvl w:ilvl="4" w:tplc="040C0003" w:tentative="1">
+      <w:start w:val="1"/>
+      <w:numFmt w:val="bullet"/>
+      <w:lvlText w:val="o"/>
+      <w:lvlJc w:val="left"/>
+      <w:pPr>
+        <w:ind w:left="3960" w:hanging="360"/>
+      </w:pPr>
+      <w:rPr>
+        <w:rFonts w:ascii="Courier New" w:hAnsi="Courier New" w:cs="Courier New" w:hint="default"/>
+      </w:rPr>
+    </w:lvl>
+    <w:lvl w:ilvl="5" w:tplc="040C0005" w:tentative="1">
+      <w:start w:val="1"/>
+      <w:numFmt w:val="bullet"/>
+      <w:lvlText w:val=""/>
+      <w:lvlJc w:val="left"/>
+      <w:pPr>
+        <w:ind w:left="4680" w:hanging="360"/>
+      </w:pPr>
+      <w:rPr>
+        <w:rFonts w:ascii="Wingdings" w:hAnsi="Wingdings" w:hint="default"/>
+      </w:rPr>
+    </w:lvl>
+    <w:lvl w:ilvl="6" w:tplc="040C0001" w:tentative="1">
+      <w:start w:val="1"/>
+      <w:numFmt w:val="bullet"/>
+      <w:lvlText w:val=""/>
+      <w:lvlJc w:val="left"/>
+      <w:pPr>
+        <w:ind w:left="5400" w:hanging="360"/>
+      </w:pPr>
+      <w:rPr>
+        <w:rFonts w:ascii="Symbol" w:hAnsi="Symbol" w:hint="default"/>
+      </w:rPr>
+    </w:lvl>
+    <w:lvl w:ilvl="7" w:tplc="040C0003" w:tentative="1">
+      <w:start w:val="1"/>
+      <w:numFmt w:val="bullet"/>
+      <w:lvlText w:val="o"/>
+      <w:lvlJc w:val="left"/>
+      <w:pPr>
+        <w:ind w:left="6120" w:hanging="360"/>
+      </w:pPr>
+      <w:rPr>
+        <w:rFonts w:ascii="Courier New" w:hAnsi="Courier New" w:cs="Courier New" w:hint="default"/>
+      </w:rPr>
+    </w:lvl>
+    <w:lvl w:ilvl="8" w:tplc="040C0005" w:tentative="1">
+      <w:start w:val="1"/>
+      <w:numFmt w:val="bullet"/>
+      <w:lvlText w:val=""/>
+      <w:lvlJc w:val="left"/>
+      <w:pPr>
+        <w:ind w:left="6840" w:hanging="360"/>
+      </w:pPr>
+      <w:rPr>
+        <w:rFonts w:ascii="Wingdings" w:hAnsi="Wingdings" w:hint="default"/>
+      </w:rPr>
+    </w:lvl>
+  </w:abstractNum>
+  <w:abstractNum w:abstractNumId="1" w15:restartNumberingAfterBreak="0">
     <w:nsid w:val="60B25786"/>
     <w:multiLevelType w:val="hybridMultilevel"/>
-    <w:tmpl w:val="914CB3B4"/>
-    <w:lvl w:ilvl="0" w:tplc="EA16EA28">
-      <w:start w:val="2"/>
+    <w:tmpl w:val="0F349A24"/>
+    <w:lvl w:ilvl="0" w:tplc="040C0001">
+      <w:start w:val="1"/>
+      <w:numFmt w:val="bullet"/>
+      <w:lvlText w:val=""/>
+      <w:lvlJc w:val="left"/>
+      <w:pPr>
+        <w:ind w:left="720" w:hanging="360"/>
+      </w:pPr>
+      <w:rPr>
+        <w:rFonts w:ascii="Symbol" w:hAnsi="Symbol" w:hint="default"/>
+      </w:rPr>
+    </w:lvl>
+    <w:lvl w:ilvl="1" w:tplc="040C0003" w:tentative="1">
+      <w:start w:val="1"/>
+      <w:numFmt w:val="bullet"/>
+      <w:lvlText w:val="o"/>
+      <w:lvlJc w:val="left"/>
+      <w:pPr>
+        <w:ind w:left="1440" w:hanging="360"/>
+      </w:pPr>
+      <w:rPr>
+        <w:rFonts w:ascii="Courier New" w:hAnsi="Courier New" w:cs="Courier New" w:hint="default"/>
+      </w:rPr>
+    </w:lvl>
+    <w:lvl w:ilvl="2" w:tplc="040C0005" w:tentative="1">
+      <w:start w:val="1"/>
+      <w:numFmt w:val="bullet"/>
+      <w:lvlText w:val=""/>
+      <w:lvlJc w:val="left"/>
+      <w:pPr>
+        <w:ind w:left="2160" w:hanging="360"/>
+      </w:pPr>
+      <w:rPr>
+        <w:rFonts w:ascii="Wingdings" w:hAnsi="Wingdings" w:hint="default"/>
+      </w:rPr>
+    </w:lvl>
+    <w:lvl w:ilvl="3" w:tplc="040C0001" w:tentative="1">
+      <w:start w:val="1"/>
+      <w:numFmt w:val="bullet"/>
+      <w:lvlText w:val=""/>
+      <w:lvlJc w:val="left"/>
+      <w:pPr>
+        <w:ind w:left="2880" w:hanging="360"/>
+      </w:pPr>
+      <w:rPr>
+        <w:rFonts w:ascii="Symbol" w:hAnsi="Symbol" w:hint="default"/>
+      </w:rPr>
+    </w:lvl>
+    <w:lvl w:ilvl="4" w:tplc="040C0003" w:tentative="1">
+      <w:start w:val="1"/>
+      <w:numFmt w:val="bullet"/>
+      <w:lvlText w:val="o"/>
+      <w:lvlJc w:val="left"/>
+      <w:pPr>
+        <w:ind w:left="3600" w:hanging="360"/>
+      </w:pPr>
+      <w:rPr>
+        <w:rFonts w:ascii="Courier New" w:hAnsi="Courier New" w:cs="Courier New" w:hint="default"/>
+      </w:rPr>
+    </w:lvl>
+    <w:lvl w:ilvl="5" w:tplc="040C0005" w:tentative="1">
+      <w:start w:val="1"/>
+      <w:numFmt w:val="bullet"/>
+      <w:lvlText w:val=""/>
+      <w:lvlJc w:val="left"/>
+      <w:pPr>
+        <w:ind w:left="4320" w:hanging="360"/>
+      </w:pPr>
+      <w:rPr>
+        <w:rFonts w:ascii="Wingdings" w:hAnsi="Wingdings" w:hint="default"/>
+      </w:rPr>
+    </w:lvl>
+    <w:lvl w:ilvl="6" w:tplc="040C0001" w:tentative="1">
+      <w:start w:val="1"/>
+      <w:numFmt w:val="bullet"/>
+      <w:lvlText w:val=""/>
+      <w:lvlJc w:val="left"/>
+      <w:pPr>
+        <w:ind w:left="5040" w:hanging="360"/>
+      </w:pPr>
+      <w:rPr>
+        <w:rFonts w:ascii="Symbol" w:hAnsi="Symbol" w:hint="default"/>
+      </w:rPr>
+    </w:lvl>
+    <w:lvl w:ilvl="7" w:tplc="040C0003" w:tentative="1">
+      <w:start w:val="1"/>
+      <w:numFmt w:val="bullet"/>
+      <w:lvlText w:val="o"/>
+      <w:lvlJc w:val="left"/>
+      <w:pPr>
+        <w:ind w:left="5760" w:hanging="360"/>
+      </w:pPr>
+      <w:rPr>
+        <w:rFonts w:ascii="Courier New" w:hAnsi="Courier New" w:cs="Courier New" w:hint="default"/>
+      </w:rPr>
+    </w:lvl>
+    <w:lvl w:ilvl="8" w:tplc="040C0005" w:tentative="1">
+      <w:start w:val="1"/>
+      <w:numFmt w:val="bullet"/>
+      <w:lvlText w:val=""/>
+      <w:lvlJc w:val="left"/>
+      <w:pPr>
+        <w:ind w:left="6480" w:hanging="360"/>
+      </w:pPr>
+      <w:rPr>
+        <w:rFonts w:ascii="Wingdings" w:hAnsi="Wingdings" w:hint="default"/>
+      </w:rPr>
+    </w:lvl>
+  </w:abstractNum>
+  <w:abstractNum w:abstractNumId="2" w15:restartNumberingAfterBreak="0">
+    <w:nsid w:val="6BFC6D13"/>
+    <w:multiLevelType w:val="hybridMultilevel"/>
+    <w:tmpl w:val="0AE69004"/>
+    <w:lvl w:ilvl="0" w:tplc="6BFC2F9E">
+      <w:start w:val="1"/>
+      <w:numFmt w:val="decimal"/>
+      <w:lvlText w:val="%1-"/>
+      <w:lvlJc w:val="left"/>
+      <w:pPr>
+        <w:ind w:left="720" w:hanging="360"/>
+      </w:pPr>
+      <w:rPr>
+        <w:rFonts w:hint="default"/>
+      </w:rPr>
+    </w:lvl>
+    <w:lvl w:ilvl="1" w:tplc="040C0019" w:tentative="1">
+      <w:start w:val="1"/>
+      <w:numFmt w:val="lowerLetter"/>
+      <w:lvlText w:val="%2."/>
+      <w:lvlJc w:val="left"/>
+      <w:pPr>
+        <w:ind w:left="1440" w:hanging="360"/>
+      </w:pPr>
+    </w:lvl>
+    <w:lvl w:ilvl="2" w:tplc="040C001B" w:tentative="1">
+      <w:start w:val="1"/>
+      <w:numFmt w:val="lowerRoman"/>
+      <w:lvlText w:val="%3."/>
+      <w:lvlJc w:val="right"/>
+      <w:pPr>
+        <w:ind w:left="2160" w:hanging="180"/>
+      </w:pPr>
+    </w:lvl>
+    <w:lvl w:ilvl="3" w:tplc="040C000F" w:tentative="1">
+      <w:start w:val="1"/>
+      <w:numFmt w:val="decimal"/>
+      <w:lvlText w:val="%4."/>
+      <w:lvlJc w:val="left"/>
+      <w:pPr>
+        <w:ind w:left="2880" w:hanging="360"/>
+      </w:pPr>
+    </w:lvl>
+    <w:lvl w:ilvl="4" w:tplc="040C0019" w:tentative="1">
+      <w:start w:val="1"/>
+      <w:numFmt w:val="lowerLetter"/>
+      <w:lvlText w:val="%5."/>
+      <w:lvlJc w:val="left"/>
+      <w:pPr>
+        <w:ind w:left="3600" w:hanging="360"/>
+      </w:pPr>
+    </w:lvl>
+    <w:lvl w:ilvl="5" w:tplc="040C001B" w:tentative="1">
+      <w:start w:val="1"/>
+      <w:numFmt w:val="lowerRoman"/>
+      <w:lvlText w:val="%6."/>
+      <w:lvlJc w:val="right"/>
+      <w:pPr>
+        <w:ind w:left="4320" w:hanging="180"/>
+      </w:pPr>
+    </w:lvl>
+    <w:lvl w:ilvl="6" w:tplc="040C000F" w:tentative="1">
+      <w:start w:val="1"/>
+      <w:numFmt w:val="decimal"/>
+      <w:lvlText w:val="%7."/>
+      <w:lvlJc w:val="left"/>
+      <w:pPr>
+        <w:ind w:left="5040" w:hanging="360"/>
+      </w:pPr>
+    </w:lvl>
+    <w:lvl w:ilvl="7" w:tplc="040C0019" w:tentative="1">
+      <w:start w:val="1"/>
+      <w:numFmt w:val="lowerLetter"/>
+      <w:lvlText w:val="%8."/>
+      <w:lvlJc w:val="left"/>
+      <w:pPr>
+        <w:ind w:left="5760" w:hanging="360"/>
+      </w:pPr>
+    </w:lvl>
+    <w:lvl w:ilvl="8" w:tplc="040C001B" w:tentative="1">
+      <w:start w:val="1"/>
+      <w:numFmt w:val="lowerRoman"/>
+      <w:lvlText w:val="%9."/>
+      <w:lvlJc w:val="right"/>
+      <w:pPr>
+        <w:ind w:left="6480" w:hanging="180"/>
+      </w:pPr>
+    </w:lvl>
+  </w:abstractNum>
+  <w:abstractNum w:abstractNumId="3" w15:restartNumberingAfterBreak="0">
+    <w:nsid w:val="722A7721"/>
+    <w:multiLevelType w:val="hybridMultilevel"/>
+    <w:tmpl w:val="C526EDB8"/>
+    <w:lvl w:ilvl="0" w:tplc="D540707C">
+      <w:start w:val="3"/>
       <w:numFmt w:val="bullet"/>
       <w:lvlText w:val="-"/>
       <w:lvlJc w:val="left"/>
@@ -1617,8 +2309,109 @@
       </w:rPr>
     </w:lvl>
   </w:abstractNum>
+  <w:abstractNum w:abstractNumId="4" w15:restartNumberingAfterBreak="0">
+    <w:nsid w:val="73346431"/>
+    <w:multiLevelType w:val="hybridMultilevel"/>
+    <w:tmpl w:val="E376B19E"/>
+    <w:lvl w:ilvl="0" w:tplc="5B0C3A32">
+      <w:start w:val="10"/>
+      <w:numFmt w:val="decimal"/>
+      <w:lvlText w:val="%1-"/>
+      <w:lvlJc w:val="left"/>
+      <w:pPr>
+        <w:ind w:left="720" w:hanging="360"/>
+      </w:pPr>
+      <w:rPr>
+        <w:rFonts w:hint="default"/>
+      </w:rPr>
+    </w:lvl>
+    <w:lvl w:ilvl="1" w:tplc="040C0019" w:tentative="1">
+      <w:start w:val="1"/>
+      <w:numFmt w:val="lowerLetter"/>
+      <w:lvlText w:val="%2."/>
+      <w:lvlJc w:val="left"/>
+      <w:pPr>
+        <w:ind w:left="1440" w:hanging="360"/>
+      </w:pPr>
+    </w:lvl>
+    <w:lvl w:ilvl="2" w:tplc="040C001B" w:tentative="1">
+      <w:start w:val="1"/>
+      <w:numFmt w:val="lowerRoman"/>
+      <w:lvlText w:val="%3."/>
+      <w:lvlJc w:val="right"/>
+      <w:pPr>
+        <w:ind w:left="2160" w:hanging="180"/>
+      </w:pPr>
+    </w:lvl>
+    <w:lvl w:ilvl="3" w:tplc="040C000F" w:tentative="1">
+      <w:start w:val="1"/>
+      <w:numFmt w:val="decimal"/>
+      <w:lvlText w:val="%4."/>
+      <w:lvlJc w:val="left"/>
+      <w:pPr>
+        <w:ind w:left="2880" w:hanging="360"/>
+      </w:pPr>
+    </w:lvl>
+    <w:lvl w:ilvl="4" w:tplc="040C0019" w:tentative="1">
+      <w:start w:val="1"/>
+      <w:numFmt w:val="lowerLetter"/>
+      <w:lvlText w:val="%5."/>
+      <w:lvlJc w:val="left"/>
+      <w:pPr>
+        <w:ind w:left="3600" w:hanging="360"/>
+      </w:pPr>
+    </w:lvl>
+    <w:lvl w:ilvl="5" w:tplc="040C001B" w:tentative="1">
+      <w:start w:val="1"/>
+      <w:numFmt w:val="lowerRoman"/>
+      <w:lvlText w:val="%6."/>
+      <w:lvlJc w:val="right"/>
+      <w:pPr>
+        <w:ind w:left="4320" w:hanging="180"/>
+      </w:pPr>
+    </w:lvl>
+    <w:lvl w:ilvl="6" w:tplc="040C000F" w:tentative="1">
+      <w:start w:val="1"/>
+      <w:numFmt w:val="decimal"/>
+      <w:lvlText w:val="%7."/>
+      <w:lvlJc w:val="left"/>
+      <w:pPr>
+        <w:ind w:left="5040" w:hanging="360"/>
+      </w:pPr>
+    </w:lvl>
+    <w:lvl w:ilvl="7" w:tplc="040C0019" w:tentative="1">
+      <w:start w:val="1"/>
+      <w:numFmt w:val="lowerLetter"/>
+      <w:lvlText w:val="%8."/>
+      <w:lvlJc w:val="left"/>
+      <w:pPr>
+        <w:ind w:left="5760" w:hanging="360"/>
+      </w:pPr>
+    </w:lvl>
+    <w:lvl w:ilvl="8" w:tplc="040C001B" w:tentative="1">
+      <w:start w:val="1"/>
+      <w:numFmt w:val="lowerRoman"/>
+      <w:lvlText w:val="%9."/>
+      <w:lvlJc w:val="right"/>
+      <w:pPr>
+        <w:ind w:left="6480" w:hanging="180"/>
+      </w:pPr>
+    </w:lvl>
+  </w:abstractNum>
   <w:num w:numId="1" w16cid:durableId="1393112306">
+    <w:abstractNumId w:val="1"/>
+  </w:num>
+  <w:num w:numId="2" w16cid:durableId="1231499732">
     <w:abstractNumId w:val="0"/>
+  </w:num>
+  <w:num w:numId="3" w16cid:durableId="1814784586">
+    <w:abstractNumId w:val="3"/>
+  </w:num>
+  <w:num w:numId="4" w16cid:durableId="2092696276">
+    <w:abstractNumId w:val="2"/>
+  </w:num>
+  <w:num w:numId="5" w16cid:durableId="2139911777">
+    <w:abstractNumId w:val="4"/>
   </w:num>
 </w:numbering>
 </file>

</xml_diff>